<commit_message>
updated report and ppt
</commit_message>
<xml_diff>
--- a/AuditDoc Report.docx
+++ b/AuditDoc Report.docx
@@ -10,6 +10,49 @@
           <w:szCs w:val="48"/>
         </w:rPr>
       </w:pPr>
+      <w:r>
+        <w:rPr>
+          <w:b/>
+          <w:noProof/>
+          <w:sz w:val="48"/>
+          <w:szCs w:val="48"/>
+        </w:rPr>
+        <w:drawing>
+          <wp:inline distT="0" distB="0" distL="0" distR="0">
+            <wp:extent cx="2619375" cy="2305050"/>
+            <wp:effectExtent l="19050" t="0" r="9525" b="0"/>
+            <wp:docPr id="4" name="Picture 2" descr="hit.png"/>
+            <wp:cNvGraphicFramePr>
+              <a:graphicFrameLocks xmlns:a="http://schemas.openxmlformats.org/drawingml/2006/main" noChangeAspect="1"/>
+            </wp:cNvGraphicFramePr>
+            <a:graphic xmlns:a="http://schemas.openxmlformats.org/drawingml/2006/main">
+              <a:graphicData uri="http://schemas.openxmlformats.org/drawingml/2006/picture">
+                <pic:pic xmlns:pic="http://schemas.openxmlformats.org/drawingml/2006/picture">
+                  <pic:nvPicPr>
+                    <pic:cNvPr id="0" name="hit.png"/>
+                    <pic:cNvPicPr/>
+                  </pic:nvPicPr>
+                  <pic:blipFill>
+                    <a:blip r:embed="rId7" cstate="print"/>
+                    <a:stretch>
+                      <a:fillRect/>
+                    </a:stretch>
+                  </pic:blipFill>
+                  <pic:spPr>
+                    <a:xfrm>
+                      <a:off x="0" y="0"/>
+                      <a:ext cx="2619375" cy="2305050"/>
+                    </a:xfrm>
+                    <a:prstGeom prst="rect">
+                      <a:avLst/>
+                    </a:prstGeom>
+                  </pic:spPr>
+                </pic:pic>
+              </a:graphicData>
+            </a:graphic>
+          </wp:inline>
+        </w:drawing>
+      </w:r>
     </w:p>
     <w:p>
       <w:pPr>
@@ -70,148 +113,230 @@
           <w:szCs w:val="40"/>
         </w:rPr>
       </w:pPr>
-    </w:p>
-    <w:p>
-      <w:pPr>
+      <w:r>
         <w:rPr>
           <w:sz w:val="40"/>
           <w:szCs w:val="40"/>
         </w:rPr>
-      </w:pPr>
+        <w:t>A Deta</w:t>
+      </w:r>
       <w:r>
         <w:rPr>
           <w:sz w:val="40"/>
           <w:szCs w:val="40"/>
         </w:rPr>
-        <w:t xml:space="preserve">A Detailed Project Report Submitted By: </w:t>
-      </w:r>
-      <w:proofErr w:type="spellStart"/>
-      <w:r>
+        <w:t>iled Project Report</w:t>
+      </w:r>
+    </w:p>
+    <w:p>
+      <w:pPr>
         <w:rPr>
           <w:sz w:val="40"/>
           <w:szCs w:val="40"/>
         </w:rPr>
-        <w:t>Khushi</w:t>
-      </w:r>
-      <w:proofErr w:type="spellEnd"/>
+      </w:pPr>
       <w:r>
         <w:rPr>
           <w:sz w:val="40"/>
           <w:szCs w:val="40"/>
         </w:rPr>
-        <w:t xml:space="preserve"> </w:t>
-      </w:r>
-      <w:proofErr w:type="spellStart"/>
+        <w:t xml:space="preserve"> Submitted </w:t>
+      </w:r>
+      <w:proofErr w:type="gramStart"/>
       <w:r>
         <w:rPr>
           <w:sz w:val="40"/>
           <w:szCs w:val="40"/>
         </w:rPr>
-        <w:t>Kumari</w:t>
-      </w:r>
-      <w:proofErr w:type="spellEnd"/>
+        <w:t xml:space="preserve">to </w:t>
+      </w:r>
       <w:r>
         <w:rPr>
           <w:sz w:val="40"/>
           <w:szCs w:val="40"/>
         </w:rPr>
-        <w:t xml:space="preserve"> and </w:t>
-      </w:r>
-      <w:proofErr w:type="spellStart"/>
+        <w:t>:</w:t>
+      </w:r>
+      <w:proofErr w:type="gramEnd"/>
       <w:r>
         <w:rPr>
           <w:sz w:val="40"/>
           <w:szCs w:val="40"/>
         </w:rPr>
-        <w:t>Javed</w:t>
-      </w:r>
-      <w:proofErr w:type="spellEnd"/>
+        <w:t xml:space="preserve"> </w:t>
+      </w:r>
+      <w:proofErr w:type="spellStart"/>
       <w:r>
         <w:rPr>
           <w:sz w:val="40"/>
           <w:szCs w:val="40"/>
         </w:rPr>
-        <w:t xml:space="preserve"> </w:t>
-      </w:r>
-      <w:proofErr w:type="spellStart"/>
+        <w:t>Dabasish</w:t>
+      </w:r>
+      <w:proofErr w:type="spellEnd"/>
       <w:r>
         <w:rPr>
           <w:sz w:val="40"/>
           <w:szCs w:val="40"/>
         </w:rPr>
-        <w:t>Hussain</w:t>
-      </w:r>
-      <w:proofErr w:type="spellEnd"/>
-    </w:p>
-    <w:p>
-      <w:pPr>
+        <w:t xml:space="preserve"> </w:t>
+      </w:r>
+      <w:proofErr w:type="spellStart"/>
+      <w:r>
         <w:rPr>
           <w:sz w:val="40"/>
           <w:szCs w:val="40"/>
         </w:rPr>
-      </w:pPr>
-      <w:r>
+        <w:t>Sahoo</w:t>
+      </w:r>
+      <w:proofErr w:type="spellEnd"/>
+    </w:p>
+    <w:p>
+      <w:pPr>
         <w:rPr>
           <w:sz w:val="40"/>
           <w:szCs w:val="40"/>
         </w:rPr>
-        <w:t>Course: Advanced Python with ML and Clo</w:t>
-      </w:r>
+      </w:pPr>
       <w:r>
         <w:rPr>
           <w:sz w:val="40"/>
           <w:szCs w:val="40"/>
         </w:rPr>
-        <w:t>ud Computing</w:t>
-      </w:r>
-    </w:p>
-    <w:p>
-      <w:pPr>
+        <w:t xml:space="preserve">Submitted </w:t>
+      </w:r>
+      <w:proofErr w:type="gramStart"/>
+      <w:r>
         <w:rPr>
           <w:sz w:val="40"/>
           <w:szCs w:val="40"/>
         </w:rPr>
-      </w:pPr>
-    </w:p>
-    <w:p>
-      <w:pPr>
+        <w:t>by :</w:t>
+      </w:r>
+      <w:proofErr w:type="gramEnd"/>
+      <w:r>
         <w:rPr>
           <w:sz w:val="40"/>
           <w:szCs w:val="40"/>
         </w:rPr>
-      </w:pPr>
-    </w:p>
-    <w:p>
-      <w:pPr>
+        <w:t xml:space="preserve"> </w:t>
+      </w:r>
+      <w:proofErr w:type="spellStart"/>
+      <w:r>
         <w:rPr>
           <w:sz w:val="40"/>
           <w:szCs w:val="40"/>
         </w:rPr>
-      </w:pPr>
-    </w:p>
-    <w:p>
-      <w:pPr>
+        <w:t>Javed</w:t>
+      </w:r>
+      <w:proofErr w:type="spellEnd"/>
+      <w:r>
         <w:rPr>
           <w:sz w:val="40"/>
           <w:szCs w:val="40"/>
         </w:rPr>
-      </w:pPr>
-    </w:p>
-    <w:p>
-      <w:pPr>
+        <w:t xml:space="preserve"> </w:t>
+      </w:r>
+      <w:proofErr w:type="spellStart"/>
+      <w:r>
         <w:rPr>
           <w:sz w:val="40"/>
           <w:szCs w:val="40"/>
         </w:rPr>
-      </w:pPr>
-    </w:p>
-    <w:p>
-      <w:pPr>
+        <w:t>Hussain</w:t>
+      </w:r>
+      <w:proofErr w:type="spellEnd"/>
+      <w:r>
         <w:rPr>
           <w:sz w:val="40"/>
           <w:szCs w:val="40"/>
         </w:rPr>
-      </w:pPr>
+        <w:t xml:space="preserve"> (10300323066)</w:t>
+      </w:r>
+    </w:p>
+    <w:p>
+      <w:pPr>
+        <w:rPr>
+          <w:sz w:val="40"/>
+          <w:szCs w:val="40"/>
+        </w:rPr>
+      </w:pPr>
+      <w:r>
+        <w:rPr>
+          <w:sz w:val="40"/>
+          <w:szCs w:val="40"/>
+        </w:rPr>
+        <w:t xml:space="preserve">                         </w:t>
+      </w:r>
+      <w:proofErr w:type="spellStart"/>
+      <w:r>
+        <w:rPr>
+          <w:sz w:val="40"/>
+          <w:szCs w:val="40"/>
+        </w:rPr>
+        <w:t>Khushi</w:t>
+      </w:r>
+      <w:proofErr w:type="spellEnd"/>
+      <w:r>
+        <w:rPr>
+          <w:sz w:val="40"/>
+          <w:szCs w:val="40"/>
+        </w:rPr>
+        <w:t xml:space="preserve"> </w:t>
+      </w:r>
+      <w:proofErr w:type="spellStart"/>
+      <w:r>
+        <w:rPr>
+          <w:sz w:val="40"/>
+          <w:szCs w:val="40"/>
+        </w:rPr>
+        <w:t>Kumari</w:t>
+      </w:r>
+      <w:proofErr w:type="spellEnd"/>
+      <w:r>
+        <w:rPr>
+          <w:sz w:val="40"/>
+          <w:szCs w:val="40"/>
+        </w:rPr>
+        <w:t xml:space="preserve"> (10300323068)</w:t>
+      </w:r>
+    </w:p>
+    <w:p>
+      <w:pPr>
+        <w:rPr>
+          <w:sz w:val="40"/>
+          <w:szCs w:val="40"/>
+        </w:rPr>
+      </w:pPr>
+      <w:r>
+        <w:rPr>
+          <w:sz w:val="40"/>
+          <w:szCs w:val="40"/>
+        </w:rPr>
+        <w:t>Team Name : J&amp;K</w:t>
+      </w:r>
+    </w:p>
+    <w:p>
+      <w:pPr>
+        <w:rPr>
+          <w:sz w:val="40"/>
+          <w:szCs w:val="40"/>
+        </w:rPr>
+      </w:pPr>
+      <w:r>
+        <w:rPr>
+          <w:sz w:val="40"/>
+          <w:szCs w:val="40"/>
+        </w:rPr>
+        <w:t>Course: Advanced Python with ML and Clo</w:t>
+      </w:r>
+      <w:r>
+        <w:rPr>
+          <w:sz w:val="40"/>
+          <w:szCs w:val="40"/>
+        </w:rPr>
+        <w:t>ud Computing</w:t>
+      </w:r>
     </w:p>
     <w:p>
       <w:pPr>
@@ -2205,6 +2330,7 @@
         <w:rPr>
           <w:rFonts w:ascii="Arial Black" w:hAnsi="Arial Black"/>
           <w:b/>
+          <w:noProof/>
           <w:sz w:val="40"/>
           <w:szCs w:val="40"/>
         </w:rPr>
@@ -2225,7 +2351,7 @@
                     <pic:cNvPicPr/>
                   </pic:nvPicPr>
                   <pic:blipFill>
-                    <a:blip r:embed="rId7" cstate="print"/>
+                    <a:blip r:embed="rId8" cstate="print"/>
                     <a:stretch>
                       <a:fillRect/>
                     </a:stretch>

</xml_diff>